<commit_message>
(Repush) Especificação da forma comentario
</commit_message>
<xml_diff>
--- a/Fluxo/Formas/Comentarios.docx
+++ b/Fluxo/Formas/Comentarios.docx
@@ -2191,8 +2191,6 @@
         <w:lastRenderedPageBreak/>
         <w:t xml:space="preserve">FLUX.03 - </w:t>
       </w:r>
-      <w:bookmarkStart w:id="0" w:name="_GoBack"/>
-      <w:bookmarkEnd w:id="0"/>
       <w:r>
         <w:rPr>
           <w:sz w:val="24"/>
@@ -2638,38 +2636,8 @@
           <w:szCs w:val="40"/>
         </w:rPr>
       </w:pPr>
-    </w:p>
-    <w:p>
-      <w:pPr>
-        <w:rPr>
-          <w:sz w:val="24"/>
-          <w:szCs w:val="40"/>
-        </w:rPr>
-      </w:pPr>
-    </w:p>
-    <w:p>
-      <w:pPr>
-        <w:rPr>
-          <w:sz w:val="24"/>
-          <w:szCs w:val="40"/>
-        </w:rPr>
-      </w:pPr>
-    </w:p>
-    <w:p>
-      <w:pPr>
-        <w:rPr>
-          <w:sz w:val="24"/>
-          <w:szCs w:val="40"/>
-        </w:rPr>
-      </w:pPr>
-    </w:p>
-    <w:p>
-      <w:pPr>
-        <w:rPr>
-          <w:sz w:val="24"/>
-          <w:szCs w:val="40"/>
-        </w:rPr>
-      </w:pPr>
+      <w:bookmarkStart w:id="0" w:name="_GoBack"/>
+      <w:bookmarkEnd w:id="0"/>
     </w:p>
     <w:sectPr>
       <w:pgSz w:w="11906" w:h="16838"/>

</xml_diff>